<commit_message>
[NA] Erm.BL\ERM-3465-FormatterFactory -> Erm.BL\Main RI
git-tfs-id: [http://uk-tfs02:8080/tfs/DefaultCollection]$/ERM.BL/Main/BLFlex;C19097
</commit_message>
<xml_diff>
--- a/Templates/Chile/Certificado de garantía.docx
+++ b/Templates/Chile/Certificado de garantía.docx
@@ -524,7 +524,7 @@
             <w:rFonts w:ascii="Times New Roman" w:hAnsi="Times New Roman" w:cs="Times New Roman"/>
           </w:rPr>
           <w:alias w:val="Order.PayablePlan"/>
-          <w:tag w:val="Order.PayablePlan"/>
+          <w:tag w:val="Money"/>
           <w:id w:val="760803582"/>
           <w:placeholder>
             <w:docPart w:val="2E224AAA785848958D4E8A1723F28558"/>
@@ -554,13 +554,6 @@
           <w:lang w:val="es-CL"/>
         </w:rPr>
         <w:t xml:space="preserve"> </w:t>
-      </w:r>
-      <w:r>
-        <w:rPr>
-          <w:rFonts w:ascii="Times New Roman" w:hAnsi="Times New Roman" w:cs="Times New Roman"/>
-          <w:lang w:val="es-CL"/>
-        </w:rPr>
-        <w:t xml:space="preserve">pesos </w:t>
       </w:r>
       <w:r>
         <w:rPr>
@@ -2166,10 +2159,11 @@
   </w:font>
   <w:font w:name="Tahoma">
     <w:panose1 w:val="020B0604030504040204"/>
-    <w:charset w:val="CC"/>
+    <w:charset w:val="00"/>
     <w:family w:val="swiss"/>
+    <w:notTrueType/>
     <w:pitch w:val="variable"/>
-    <w:sig w:usb0="E1002EFF" w:usb1="C000605B" w:usb2="00000029" w:usb3="00000000" w:csb0="000101FF" w:csb1="00000000"/>
+    <w:sig w:usb0="00000003" w:usb1="00000000" w:usb2="00000000" w:usb3="00000000" w:csb0="00000001" w:csb1="00000000"/>
   </w:font>
   <w:font w:name="Cambria">
     <w:panose1 w:val="02040503050406030204"/>
@@ -2195,10 +2189,12 @@
     <w:rsid w:val="002A12ED"/>
     <w:rsid w:val="0048442B"/>
     <w:rsid w:val="00604A27"/>
+    <w:rsid w:val="0067213A"/>
     <w:rsid w:val="00745E44"/>
     <w:rsid w:val="0092446D"/>
     <w:rsid w:val="00971413"/>
     <w:rsid w:val="00A97D8A"/>
+    <w:rsid w:val="00F33F7D"/>
     <w:rsid w:val="00F414FB"/>
   </w:rsids>
   <m:mathPr>

</xml_diff>